<commit_message>
mongodb update, insert :
</commit_message>
<xml_diff>
--- a/Experience.docx
+++ b/Experience.docx
@@ -4,6 +4,12 @@
   <w:body>
     <w:sdt>
       <w:sdtPr>
+        <w:rPr>
+          <w:rFonts w:asciiTheme="minorHAnsi" w:eastAsiaTheme="minorHAnsi" w:hAnsiTheme="minorHAnsi" w:cstheme="minorBidi"/>
+          <w:color w:val="auto"/>
+          <w:sz w:val="22"/>
+          <w:szCs w:val="22"/>
+        </w:rPr>
         <w:id w:val="1915344771"/>
         <w:docPartObj>
           <w:docPartGallery w:val="Table of Contents"/>
@@ -12,13 +18,9 @@
       </w:sdtPr>
       <w:sdtEndPr>
         <w:rPr>
-          <w:rFonts w:asciiTheme="minorHAnsi" w:eastAsiaTheme="minorHAnsi" w:hAnsiTheme="minorHAnsi" w:cstheme="minorBidi"/>
           <w:b/>
           <w:bCs/>
           <w:noProof/>
-          <w:color w:val="auto"/>
-          <w:sz w:val="22"/>
-          <w:szCs w:val="22"/>
         </w:rPr>
       </w:sdtEndPr>
       <w:sdtContent>
@@ -437,44 +439,296 @@
     <w:p>
       <w:pPr>
         <w:pStyle w:val="Heading2"/>
-        <w:ind w:firstLine="720"/>
-      </w:pPr>
-      <w:bookmarkStart w:id="1" w:name="_Toc44703702"/>
-      <w:r>
-        <w:t>Chapter 1: variables and syntax</w:t>
-      </w:r>
+      </w:pPr>
+      <w:r>
+        <w:t>Chap 1: Mongodb</w:t>
+      </w:r>
+    </w:p>
+    <w:p>
+      <w:pPr>
+        <w:pStyle w:val="Heading3"/>
+      </w:pPr>
+      <w:r>
+        <w:tab/>
+        <w:t>I: Insert,Update:</w:t>
+      </w:r>
+    </w:p>
+    <w:p>
+      <w:pPr>
+        <w:shd w:val="clear" w:color="auto" w:fill="282C34"/>
+        <w:spacing w:line="390" w:lineRule="atLeast"/>
+        <w:rPr>
+          <w:rFonts w:ascii="Consolas" w:eastAsia="Times New Roman" w:hAnsi="Consolas" w:cs="Times New Roman"/>
+          <w:color w:val="ABB2BF"/>
+          <w:sz w:val="29"/>
+          <w:szCs w:val="29"/>
+        </w:rPr>
+      </w:pPr>
+      <w:r>
+        <w:tab/>
+      </w:r>
+      <w:r>
+        <w:tab/>
+        <w:t xml:space="preserve">-insert: </w:t>
+      </w:r>
+      <w:r>
+        <w:rPr>
+          <w:rFonts w:ascii="Consolas" w:eastAsia="Times New Roman" w:hAnsi="Consolas" w:cs="Times New Roman"/>
+          <w:color w:val="E5C07B"/>
+          <w:sz w:val="29"/>
+          <w:szCs w:val="29"/>
+        </w:rPr>
+        <w:t>user</w:t>
+      </w:r>
+      <w:r>
+        <w:rPr>
+          <w:rFonts w:ascii="Consolas" w:eastAsia="Times New Roman" w:hAnsi="Consolas" w:cs="Times New Roman"/>
+          <w:color w:val="ABB2BF"/>
+          <w:sz w:val="29"/>
+          <w:szCs w:val="29"/>
+        </w:rPr>
+        <w:t>.</w:t>
+      </w:r>
+      <w:r>
+        <w:rPr>
+          <w:rFonts w:ascii="Consolas" w:eastAsia="Times New Roman" w:hAnsi="Consolas" w:cs="Times New Roman"/>
+          <w:color w:val="61AFEF"/>
+          <w:sz w:val="29"/>
+          <w:szCs w:val="29"/>
+        </w:rPr>
+        <w:t>insert</w:t>
+      </w:r>
+      <w:r>
+        <w:rPr>
+          <w:rFonts w:ascii="Consolas" w:eastAsia="Times New Roman" w:hAnsi="Consolas" w:cs="Times New Roman"/>
+          <w:color w:val="ABB2BF"/>
+          <w:sz w:val="29"/>
+          <w:szCs w:val="29"/>
+        </w:rPr>
+        <w:t>(</w:t>
+      </w:r>
+      <w:r>
+        <w:rPr>
+          <w:rFonts w:ascii="Consolas" w:eastAsia="Times New Roman" w:hAnsi="Consolas" w:cs="Times New Roman"/>
+          <w:color w:val="ABB2BF"/>
+          <w:sz w:val="29"/>
+          <w:szCs w:val="29"/>
+        </w:rPr>
+        <w:t>&lt;</w:t>
+      </w:r>
+      <w:r>
+        <w:rPr>
+          <w:rFonts w:ascii="Consolas" w:eastAsia="Times New Roman" w:hAnsi="Consolas" w:cs="Times New Roman"/>
+          <w:i/>
+          <w:iCs/>
+          <w:color w:val="E06C75"/>
+          <w:sz w:val="29"/>
+          <w:szCs w:val="29"/>
+        </w:rPr>
+        <w:t>new record&gt;</w:t>
+      </w:r>
+      <w:r>
+        <w:rPr>
+          <w:rFonts w:ascii="Consolas" w:eastAsia="Times New Roman" w:hAnsi="Consolas" w:cs="Times New Roman"/>
+          <w:color w:val="ABB2BF"/>
+          <w:sz w:val="29"/>
+          <w:szCs w:val="29"/>
+        </w:rPr>
+        <w:t>)</w:t>
+      </w:r>
+    </w:p>
+    <w:p/>
+    <w:p>
+      <w:pPr>
+        <w:shd w:val="clear" w:color="auto" w:fill="282C34"/>
+        <w:spacing w:line="390" w:lineRule="atLeast"/>
+        <w:rPr>
+          <w:rFonts w:ascii="Consolas" w:eastAsia="Times New Roman" w:hAnsi="Consolas" w:cs="Times New Roman"/>
+          <w:color w:val="ABB2BF"/>
+          <w:sz w:val="29"/>
+          <w:szCs w:val="29"/>
+        </w:rPr>
+      </w:pPr>
+      <w:r>
+        <w:tab/>
+      </w:r>
+      <w:r>
+        <w:tab/>
+        <w:t xml:space="preserve">-update: </w:t>
+      </w:r>
+      <w:r>
+        <w:rPr>
+          <w:rFonts w:ascii="Consolas" w:eastAsia="Times New Roman" w:hAnsi="Consolas" w:cs="Times New Roman"/>
+          <w:color w:val="E5C07B"/>
+          <w:sz w:val="29"/>
+          <w:szCs w:val="29"/>
+        </w:rPr>
+        <w:t>user</w:t>
+      </w:r>
+      <w:r>
+        <w:rPr>
+          <w:rFonts w:ascii="Consolas" w:eastAsia="Times New Roman" w:hAnsi="Consolas" w:cs="Times New Roman"/>
+          <w:color w:val="ABB2BF"/>
+          <w:sz w:val="29"/>
+          <w:szCs w:val="29"/>
+        </w:rPr>
+        <w:t>.</w:t>
+      </w:r>
+      <w:r>
+        <w:rPr>
+          <w:rFonts w:ascii="Consolas" w:eastAsia="Times New Roman" w:hAnsi="Consolas" w:cs="Times New Roman"/>
+          <w:color w:val="61AFEF"/>
+          <w:sz w:val="29"/>
+          <w:szCs w:val="29"/>
+        </w:rPr>
+        <w:t>update</w:t>
+      </w:r>
+      <w:r>
+        <w:rPr>
+          <w:rFonts w:ascii="Consolas" w:eastAsia="Times New Roman" w:hAnsi="Consolas" w:cs="Times New Roman"/>
+          <w:color w:val="ABB2BF"/>
+          <w:sz w:val="29"/>
+          <w:szCs w:val="29"/>
+        </w:rPr>
+        <w:t>(</w:t>
+      </w:r>
+      <w:r>
+        <w:rPr>
+          <w:rFonts w:ascii="Consolas" w:eastAsia="Times New Roman" w:hAnsi="Consolas" w:cs="Times New Roman"/>
+          <w:i/>
+          <w:iCs/>
+          <w:color w:val="E06C75"/>
+          <w:sz w:val="29"/>
+          <w:szCs w:val="29"/>
+        </w:rPr>
+        <w:t>&lt;query&gt;</w:t>
+      </w:r>
+      <w:r>
+        <w:rPr>
+          <w:rFonts w:ascii="Consolas" w:eastAsia="Times New Roman" w:hAnsi="Consolas" w:cs="Times New Roman"/>
+          <w:color w:val="ABB2BF"/>
+          <w:sz w:val="29"/>
+          <w:szCs w:val="29"/>
+        </w:rPr>
+        <w:t>,{</w:t>
+      </w:r>
+      <w:r>
+        <w:rPr>
+          <w:rFonts w:ascii="Consolas" w:eastAsia="Times New Roman" w:hAnsi="Consolas" w:cs="Times New Roman"/>
+          <w:color w:val="E06C75"/>
+          <w:sz w:val="29"/>
+          <w:szCs w:val="29"/>
+        </w:rPr>
+        <w:t>$set</w:t>
+      </w:r>
+      <w:r>
+        <w:rPr>
+          <w:rFonts w:ascii="Consolas" w:eastAsia="Times New Roman" w:hAnsi="Consolas" w:cs="Times New Roman"/>
+          <w:color w:val="ABB2BF"/>
+          <w:sz w:val="29"/>
+          <w:szCs w:val="29"/>
+        </w:rPr>
+        <w:t>:</w:t>
+      </w:r>
+      <w:r>
+        <w:rPr>
+          <w:rFonts w:ascii="Consolas" w:eastAsia="Times New Roman" w:hAnsi="Consolas" w:cs="Times New Roman"/>
+          <w:color w:val="ABB2BF"/>
+          <w:sz w:val="29"/>
+          <w:szCs w:val="29"/>
+        </w:rPr>
+        <w:t>&lt;</w:t>
+      </w:r>
+      <w:r>
+        <w:rPr>
+          <w:rFonts w:ascii="Consolas" w:eastAsia="Times New Roman" w:hAnsi="Consolas" w:cs="Times New Roman"/>
+          <w:i/>
+          <w:iCs/>
+          <w:color w:val="E06C75"/>
+          <w:sz w:val="29"/>
+          <w:szCs w:val="29"/>
+        </w:rPr>
+        <w:t>update</w:t>
+      </w:r>
+      <w:r>
+        <w:rPr>
+          <w:rFonts w:ascii="Consolas" w:eastAsia="Times New Roman" w:hAnsi="Consolas" w:cs="Times New Roman"/>
+          <w:i/>
+          <w:iCs/>
+          <w:color w:val="E06C75"/>
+          <w:sz w:val="29"/>
+          <w:szCs w:val="29"/>
+        </w:rPr>
+        <w:t>&gt;</w:t>
+      </w:r>
+      <w:bookmarkStart w:id="1" w:name="_GoBack"/>
       <w:bookmarkEnd w:id="1"/>
+      <w:r>
+        <w:rPr>
+          <w:rFonts w:ascii="Consolas" w:eastAsia="Times New Roman" w:hAnsi="Consolas" w:cs="Times New Roman"/>
+          <w:color w:val="ABB2BF"/>
+          <w:sz w:val="29"/>
+          <w:szCs w:val="29"/>
+        </w:rPr>
+        <w:t>}, { </w:t>
+      </w:r>
+      <w:r>
+        <w:rPr>
+          <w:rFonts w:ascii="Consolas" w:eastAsia="Times New Roman" w:hAnsi="Consolas" w:cs="Times New Roman"/>
+          <w:color w:val="E06C75"/>
+          <w:sz w:val="29"/>
+          <w:szCs w:val="29"/>
+        </w:rPr>
+        <w:t>upsert</w:t>
+      </w:r>
+      <w:r>
+        <w:rPr>
+          <w:rFonts w:ascii="Consolas" w:eastAsia="Times New Roman" w:hAnsi="Consolas" w:cs="Times New Roman"/>
+          <w:color w:val="ABB2BF"/>
+          <w:sz w:val="29"/>
+          <w:szCs w:val="29"/>
+        </w:rPr>
+        <w:t>: </w:t>
+      </w:r>
+      <w:r>
+        <w:rPr>
+          <w:rFonts w:ascii="Consolas" w:eastAsia="Times New Roman" w:hAnsi="Consolas" w:cs="Times New Roman"/>
+          <w:color w:val="D19A66"/>
+          <w:sz w:val="29"/>
+          <w:szCs w:val="29"/>
+        </w:rPr>
+        <w:t>true</w:t>
+      </w:r>
+      <w:r>
+        <w:rPr>
+          <w:rFonts w:ascii="Consolas" w:eastAsia="Times New Roman" w:hAnsi="Consolas" w:cs="Times New Roman"/>
+          <w:color w:val="ABB2BF"/>
+          <w:sz w:val="29"/>
+          <w:szCs w:val="29"/>
+        </w:rPr>
+        <w:t> })</w:t>
+      </w:r>
+    </w:p>
+    <w:p>
+      <w:pPr>
+        <w:shd w:val="clear" w:color="auto" w:fill="282C34"/>
+        <w:spacing w:line="390" w:lineRule="atLeast"/>
+      </w:pPr>
+    </w:p>
+    <w:p>
+      <w:pPr>
+        <w:ind w:left="2160" w:firstLine="720"/>
+      </w:pPr>
     </w:p>
     <w:p>
       <w:r>
         <w:tab/>
-        <w:t>-</w:t>
-      </w:r>
-      <w:proofErr w:type="gramStart"/>
-      <w:r>
-        <w:t>var :</w:t>
-      </w:r>
-      <w:proofErr w:type="gramEnd"/>
-      <w:r>
-        <w:t xml:space="preserve"> global variable.</w:t>
-      </w:r>
-    </w:p>
-    <w:p>
+      </w:r>
       <w:r>
         <w:tab/>
-        <w:t xml:space="preserve">-let: </w:t>
-      </w:r>
-      <w:proofErr w:type="gramStart"/>
-      <w:r>
-        <w:t>scope  variable</w:t>
-      </w:r>
-      <w:proofErr w:type="gramEnd"/>
-      <w:r>
-        <w:t>.</w:t>
-      </w:r>
-      <w:bookmarkStart w:id="2" w:name="_GoBack"/>
-      <w:bookmarkEnd w:id="2"/>
-    </w:p>
+      </w:r>
+    </w:p>
+    <w:p/>
     <w:sectPr>
       <w:pgSz w:w="12240" w:h="15840"/>
       <w:pgMar w:top="1440" w:right="1440" w:bottom="1440" w:left="1440" w:header="720" w:footer="720" w:gutter="0"/>
@@ -920,6 +1174,28 @@
       <w:szCs w:val="26"/>
     </w:rPr>
   </w:style>
+  <w:style w:type="paragraph" w:styleId="Heading3">
+    <w:name w:val="heading 3"/>
+    <w:basedOn w:val="Normal"/>
+    <w:next w:val="Normal"/>
+    <w:link w:val="Heading3Char"/>
+    <w:uiPriority w:val="9"/>
+    <w:unhideWhenUsed/>
+    <w:qFormat/>
+    <w:rsid w:val="00E8002A"/>
+    <w:pPr>
+      <w:keepNext/>
+      <w:keepLines/>
+      <w:spacing w:before="40" w:after="0"/>
+      <w:outlineLvl w:val="2"/>
+    </w:pPr>
+    <w:rPr>
+      <w:rFonts w:asciiTheme="majorHAnsi" w:eastAsiaTheme="majorEastAsia" w:hAnsiTheme="majorHAnsi" w:cstheme="majorBidi"/>
+      <w:color w:val="1F3763" w:themeColor="accent1" w:themeShade="7F"/>
+      <w:sz w:val="24"/>
+      <w:szCs w:val="24"/>
+    </w:rPr>
+  </w:style>
   <w:style w:type="character" w:default="1" w:styleId="DefaultParagraphFont">
     <w:name w:val="Default Paragraph Font"/>
     <w:uiPriority w:val="1"/>
@@ -1017,6 +1293,19 @@
     <w:rPr>
       <w:color w:val="0563C1" w:themeColor="hyperlink"/>
       <w:u w:val="single"/>
+    </w:rPr>
+  </w:style>
+  <w:style w:type="character" w:customStyle="1" w:styleId="Heading3Char">
+    <w:name w:val="Heading 3 Char"/>
+    <w:basedOn w:val="DefaultParagraphFont"/>
+    <w:link w:val="Heading3"/>
+    <w:uiPriority w:val="9"/>
+    <w:rsid w:val="00E8002A"/>
+    <w:rPr>
+      <w:rFonts w:asciiTheme="majorHAnsi" w:eastAsiaTheme="majorEastAsia" w:hAnsiTheme="majorHAnsi" w:cstheme="majorBidi"/>
+      <w:color w:val="1F3763" w:themeColor="accent1" w:themeShade="7F"/>
+      <w:sz w:val="24"/>
+      <w:szCs w:val="24"/>
     </w:rPr>
   </w:style>
 </w:styles>
@@ -1288,7 +1577,7 @@
 </file>
 
 <file path=customXml/itemProps1.xml><?xml version="1.0" encoding="utf-8"?>
-<ds:datastoreItem xmlns:ds="http://schemas.openxmlformats.org/officeDocument/2006/customXml" ds:itemID="{27EB8483-D346-43B2-AA0E-603F32835492}">
+<ds:datastoreItem xmlns:ds="http://schemas.openxmlformats.org/officeDocument/2006/customXml" ds:itemID="{028C74AE-F1E6-4585-BC4F-B1B81557F8C2}">
   <ds:schemaRefs>
     <ds:schemaRef ds:uri="http://schemas.openxmlformats.org/officeDocument/2006/bibliography"/>
   </ds:schemaRefs>

</xml_diff>